<commit_message>
Fix formatting in README and REPORT
</commit_message>
<xml_diff>
--- a/REPORT.docx
+++ b/REPORT.docx
@@ -1234,49 +1234,165 @@
         </w:rPr>
         <w:t xml:space="preserve">Top 5 features correlated with target:</w:t>
       </w:r>
-      <w:r>
-        <w:t xml:space="preserve"> </w:t>
-      </w:r>
-      <w:r>
-        <w:t xml:space="preserve">| Feature | Correlation |</w:t>
-      </w:r>
-      <w:r>
-        <w:t xml:space="preserve"> </w:t>
-      </w:r>
-      <w:r>
-        <w:t xml:space="preserve">|———|————-|</w:t>
-      </w:r>
-      <w:r>
-        <w:t xml:space="preserve"> </w:t>
-      </w:r>
-      <w:r>
-        <w:t xml:space="preserve">| thal | 0.53 |</w:t>
-      </w:r>
-      <w:r>
-        <w:t xml:space="preserve"> </w:t>
-      </w:r>
-      <w:r>
-        <w:t xml:space="preserve">| ca | 0.46 |</w:t>
-      </w:r>
-      <w:r>
-        <w:t xml:space="preserve"> </w:t>
-      </w:r>
-      <w:r>
-        <w:t xml:space="preserve">| exang | 0.43 |</w:t>
-      </w:r>
-      <w:r>
-        <w:t xml:space="preserve"> </w:t>
-      </w:r>
-      <w:r>
-        <w:t xml:space="preserve">| oldpeak | 0.42 |</w:t>
-      </w:r>
-      <w:r>
-        <w:t xml:space="preserve"> </w:t>
-      </w:r>
-      <w:r>
-        <w:t xml:space="preserve">| thalach | -0.42 |</w:t>
-      </w:r>
-    </w:p>
+    </w:p>
+    <w:tbl>
+      <w:tblPr>
+        <w:tblStyle w:val="Table"/>
+        <w:tblW w:type="auto" w:w="0"/>
+        <w:tblLook w:firstRow="1" w:lastRow="0" w:firstColumn="0" w:lastColumn="0" w:noHBand="0" w:noVBand="0" w:val="0020"/>
+      </w:tblPr>
+      <w:tblGrid>
+        <w:gridCol w:w="3960"/>
+        <w:gridCol w:w="3960"/>
+      </w:tblGrid>
+      <w:tr>
+        <w:trPr>
+          <w:tblHeader w:val="on"/>
+        </w:trPr>
+        <w:tc>
+          <w:tcPr/>
+          <w:p>
+            <w:pPr>
+              <w:pStyle w:val="Compact"/>
+            </w:pPr>
+            <w:r>
+              <w:t xml:space="preserve">Feature</w:t>
+            </w:r>
+          </w:p>
+        </w:tc>
+        <w:tc>
+          <w:tcPr/>
+          <w:p>
+            <w:pPr>
+              <w:pStyle w:val="Compact"/>
+            </w:pPr>
+            <w:r>
+              <w:t xml:space="preserve">Correlation</w:t>
+            </w:r>
+          </w:p>
+        </w:tc>
+      </w:tr>
+      <w:tr>
+        <w:tc>
+          <w:tcPr/>
+          <w:p>
+            <w:pPr>
+              <w:pStyle w:val="Compact"/>
+            </w:pPr>
+            <w:r>
+              <w:t xml:space="preserve">thal</w:t>
+            </w:r>
+          </w:p>
+        </w:tc>
+        <w:tc>
+          <w:tcPr/>
+          <w:p>
+            <w:pPr>
+              <w:pStyle w:val="Compact"/>
+            </w:pPr>
+            <w:r>
+              <w:t xml:space="preserve">0.53</w:t>
+            </w:r>
+          </w:p>
+        </w:tc>
+      </w:tr>
+      <w:tr>
+        <w:tc>
+          <w:tcPr/>
+          <w:p>
+            <w:pPr>
+              <w:pStyle w:val="Compact"/>
+            </w:pPr>
+            <w:r>
+              <w:t xml:space="preserve">ca</w:t>
+            </w:r>
+          </w:p>
+        </w:tc>
+        <w:tc>
+          <w:tcPr/>
+          <w:p>
+            <w:pPr>
+              <w:pStyle w:val="Compact"/>
+            </w:pPr>
+            <w:r>
+              <w:t xml:space="preserve">0.46</w:t>
+            </w:r>
+          </w:p>
+        </w:tc>
+      </w:tr>
+      <w:tr>
+        <w:tc>
+          <w:tcPr/>
+          <w:p>
+            <w:pPr>
+              <w:pStyle w:val="Compact"/>
+            </w:pPr>
+            <w:r>
+              <w:t xml:space="preserve">exang</w:t>
+            </w:r>
+          </w:p>
+        </w:tc>
+        <w:tc>
+          <w:tcPr/>
+          <w:p>
+            <w:pPr>
+              <w:pStyle w:val="Compact"/>
+            </w:pPr>
+            <w:r>
+              <w:t xml:space="preserve">0.43</w:t>
+            </w:r>
+          </w:p>
+        </w:tc>
+      </w:tr>
+      <w:tr>
+        <w:tc>
+          <w:tcPr/>
+          <w:p>
+            <w:pPr>
+              <w:pStyle w:val="Compact"/>
+            </w:pPr>
+            <w:r>
+              <w:t xml:space="preserve">oldpeak</w:t>
+            </w:r>
+          </w:p>
+        </w:tc>
+        <w:tc>
+          <w:tcPr/>
+          <w:p>
+            <w:pPr>
+              <w:pStyle w:val="Compact"/>
+            </w:pPr>
+            <w:r>
+              <w:t xml:space="preserve">0.42</w:t>
+            </w:r>
+          </w:p>
+        </w:tc>
+      </w:tr>
+      <w:tr>
+        <w:tc>
+          <w:tcPr/>
+          <w:p>
+            <w:pPr>
+              <w:pStyle w:val="Compact"/>
+            </w:pPr>
+            <w:r>
+              <w:t xml:space="preserve">thalach</w:t>
+            </w:r>
+          </w:p>
+        </w:tc>
+        <w:tc>
+          <w:tcPr/>
+          <w:p>
+            <w:pPr>
+              <w:pStyle w:val="Compact"/>
+            </w:pPr>
+            <w:r>
+              <w:t xml:space="preserve">-0.42</w:t>
+            </w:r>
+          </w:p>
+        </w:tc>
+      </w:tr>
+    </w:tbl>
     <w:p>
       <w:pPr>
         <w:pStyle w:val="BodyText"/>
@@ -1993,12 +2109,12 @@
         <w:tblLook w:firstRow="1" w:lastRow="0" w:firstColumn="0" w:lastColumn="0" w:noHBand="0" w:noVBand="0" w:val="0020"/>
       </w:tblPr>
       <w:tblGrid>
-        <w:gridCol w:w="1007"/>
-        <w:gridCol w:w="1440"/>
-        <w:gridCol w:w="1584"/>
-        <w:gridCol w:w="1152"/>
-        <w:gridCol w:w="1440"/>
-        <w:gridCol w:w="1296"/>
+        <w:gridCol w:w="2675"/>
+        <w:gridCol w:w="1177"/>
+        <w:gridCol w:w="1177"/>
+        <w:gridCol w:w="856"/>
+        <w:gridCol w:w="1070"/>
+        <w:gridCol w:w="963"/>
       </w:tblGrid>
       <w:tr>
         <w:trPr>
@@ -5730,7 +5846,7 @@
         <w:rPr>
           <w:rStyle w:val="VerbatimChar"/>
         </w:rPr>
-        <w:t xml:space="preserve">├── .github/workflows/ci-cd.yml</w:t>
+        <w:t xml:space="preserve">|-- .github/workflows/ci-cd.yml</w:t>
       </w:r>
       <w:r>
         <w:br/>
@@ -5739,7 +5855,7 @@
         <w:rPr>
           <w:rStyle w:val="VerbatimChar"/>
         </w:rPr>
-        <w:t xml:space="preserve">├── api/main.py</w:t>
+        <w:t xml:space="preserve">|-- api/main.py</w:t>
       </w:r>
       <w:r>
         <w:br/>
@@ -5748,7 +5864,7 @@
         <w:rPr>
           <w:rStyle w:val="VerbatimChar"/>
         </w:rPr>
-        <w:t xml:space="preserve">├── data/raw/heart.csv</w:t>
+        <w:t xml:space="preserve">|-- data/raw/heart.csv</w:t>
       </w:r>
       <w:r>
         <w:br/>
@@ -5757,7 +5873,7 @@
         <w:rPr>
           <w:rStyle w:val="VerbatimChar"/>
         </w:rPr>
-        <w:t xml:space="preserve">├── deployment/</w:t>
+        <w:t xml:space="preserve">|-- deployment/</w:t>
       </w:r>
       <w:r>
         <w:br/>
@@ -5766,7 +5882,7 @@
         <w:rPr>
           <w:rStyle w:val="VerbatimChar"/>
         </w:rPr>
-        <w:t xml:space="preserve">│   ├── Dockerfile</w:t>
+        <w:t xml:space="preserve">|   |-- Dockerfile</w:t>
       </w:r>
       <w:r>
         <w:br/>
@@ -5775,7 +5891,7 @@
         <w:rPr>
           <w:rStyle w:val="VerbatimChar"/>
         </w:rPr>
-        <w:t xml:space="preserve">│   ├── k8s/</w:t>
+        <w:t xml:space="preserve">|   |-- k8s/</w:t>
       </w:r>
       <w:r>
         <w:br/>
@@ -5784,7 +5900,7 @@
         <w:rPr>
           <w:rStyle w:val="VerbatimChar"/>
         </w:rPr>
-        <w:t xml:space="preserve">│   └── monitoring/</w:t>
+        <w:t xml:space="preserve">|   +-- monitoring/</w:t>
       </w:r>
       <w:r>
         <w:br/>
@@ -5793,7 +5909,7 @@
         <w:rPr>
           <w:rStyle w:val="VerbatimChar"/>
         </w:rPr>
-        <w:t xml:space="preserve">├── docs/architecture.md</w:t>
+        <w:t xml:space="preserve">|-- docs/architecture.md</w:t>
       </w:r>
       <w:r>
         <w:br/>
@@ -5802,7 +5918,7 @@
         <w:rPr>
           <w:rStyle w:val="VerbatimChar"/>
         </w:rPr>
-        <w:t xml:space="preserve">├── models/</w:t>
+        <w:t xml:space="preserve">|-- models/</w:t>
       </w:r>
       <w:r>
         <w:br/>
@@ -5811,7 +5927,7 @@
         <w:rPr>
           <w:rStyle w:val="VerbatimChar"/>
         </w:rPr>
-        <w:t xml:space="preserve">├── mlruns/</w:t>
+        <w:t xml:space="preserve">|-- mlruns/</w:t>
       </w:r>
       <w:r>
         <w:br/>
@@ -5820,7 +5936,7 @@
         <w:rPr>
           <w:rStyle w:val="VerbatimChar"/>
         </w:rPr>
-        <w:t xml:space="preserve">├── notebooks/01_eda_and_modeling.ipynb</w:t>
+        <w:t xml:space="preserve">|-- notebooks/01_eda_and_modeling.ipynb</w:t>
       </w:r>
       <w:r>
         <w:br/>
@@ -5829,7 +5945,7 @@
         <w:rPr>
           <w:rStyle w:val="VerbatimChar"/>
         </w:rPr>
-        <w:t xml:space="preserve">├── scripts/deploy.sh</w:t>
+        <w:t xml:space="preserve">|-- scripts/deploy.sh</w:t>
       </w:r>
       <w:r>
         <w:br/>
@@ -5838,7 +5954,7 @@
         <w:rPr>
           <w:rStyle w:val="VerbatimChar"/>
         </w:rPr>
-        <w:t xml:space="preserve">├── src/</w:t>
+        <w:t xml:space="preserve">|-- src/</w:t>
       </w:r>
       <w:r>
         <w:br/>
@@ -5847,7 +5963,7 @@
         <w:rPr>
           <w:rStyle w:val="VerbatimChar"/>
         </w:rPr>
-        <w:t xml:space="preserve">│   ├── config.py</w:t>
+        <w:t xml:space="preserve">|   |-- config.py</w:t>
       </w:r>
       <w:r>
         <w:br/>
@@ -5856,7 +5972,7 @@
         <w:rPr>
           <w:rStyle w:val="VerbatimChar"/>
         </w:rPr>
-        <w:t xml:space="preserve">│   ├── data_loader.py</w:t>
+        <w:t xml:space="preserve">|   |-- data_loader.py</w:t>
       </w:r>
       <w:r>
         <w:br/>
@@ -5865,7 +5981,7 @@
         <w:rPr>
           <w:rStyle w:val="VerbatimChar"/>
         </w:rPr>
-        <w:t xml:space="preserve">│   ├── preprocessing.py</w:t>
+        <w:t xml:space="preserve">|   |-- preprocessing.py</w:t>
       </w:r>
       <w:r>
         <w:br/>
@@ -5874,7 +5990,7 @@
         <w:rPr>
           <w:rStyle w:val="VerbatimChar"/>
         </w:rPr>
-        <w:t xml:space="preserve">│   ├── train.py</w:t>
+        <w:t xml:space="preserve">|   |-- train.py</w:t>
       </w:r>
       <w:r>
         <w:br/>
@@ -5883,7 +5999,7 @@
         <w:rPr>
           <w:rStyle w:val="VerbatimChar"/>
         </w:rPr>
-        <w:t xml:space="preserve">│   └── predict.py</w:t>
+        <w:t xml:space="preserve">|   +-- predict.py</w:t>
       </w:r>
       <w:r>
         <w:br/>
@@ -5892,7 +6008,7 @@
         <w:rPr>
           <w:rStyle w:val="VerbatimChar"/>
         </w:rPr>
-        <w:t xml:space="preserve">├── tests/</w:t>
+        <w:t xml:space="preserve">|-- tests/</w:t>
       </w:r>
       <w:r>
         <w:br/>
@@ -5901,7 +6017,7 @@
         <w:rPr>
           <w:rStyle w:val="VerbatimChar"/>
         </w:rPr>
-        <w:t xml:space="preserve">├── requirements.txt</w:t>
+        <w:t xml:space="preserve">|-- requirements.txt</w:t>
       </w:r>
       <w:r>
         <w:br/>
@@ -5910,7 +6026,7 @@
         <w:rPr>
           <w:rStyle w:val="VerbatimChar"/>
         </w:rPr>
-        <w:t xml:space="preserve">└── README.md</w:t>
+        <w:t xml:space="preserve">+-- README.md</w:t>
       </w:r>
     </w:p>
     <w:p>

</xml_diff>